<commit_message>
Preparing for version 0.2.3
</commit_message>
<xml_diff>
--- a/Announcement_0_2_3.docx
+++ b/Announcement_0_2_3.docx
@@ -640,16 +640,18 @@
             <v:path o:extrusionok="f" gradientshapeok="t" o:connecttype="rect"/>
             <o:lock v:ext="edit" aspectratio="t"/>
           </v:shapetype>
-          <v:shape id="_x0000_i1025" type="#_x0000_t75" style="width:425.25pt;height:257.25pt" o:ole="">
+          <v:shape id="_x0000_i1025" type="#_x0000_t75" style="width:425.25pt;height:257.25pt" o:ole="" o:bordertopcolor="this" o:borderleftcolor="this" o:borderbottomcolor="this" o:borderrightcolor="this">
             <v:imagedata r:id="rId9" o:title=""/>
             <w10:bordertop type="single" width="4"/>
             <w10:borderleft type="single" width="4"/>
             <w10:borderbottom type="single" width="4"/>
             <w10:borderright type="single" width="4"/>
           </v:shape>
-          <o:OLEObject Type="Embed" ProgID="Word.OpenDocumentText.12" ShapeID="_x0000_i1025" DrawAspect="Content" ObjectID="_1481109218" r:id="rId10"/>
+          <o:OLEObject Type="Embed" ProgID="Word.OpenDocumentText.12" ShapeID="_x0000_i1025" DrawAspect="Content" ObjectID="_1481373716" r:id="rId10"/>
         </w:object>
       </w:r>
+      <w:bookmarkStart w:id="1" w:name="_GoBack"/>
+      <w:bookmarkEnd w:id="1"/>
     </w:p>
     <w:p>
       <w:pPr>
@@ -685,8 +687,8 @@
         </w:rPr>
       </w:pPr>
     </w:p>
-    <w:bookmarkStart w:id="1" w:name="_MON_1481104284"/>
-    <w:bookmarkEnd w:id="1"/>
+    <w:bookmarkStart w:id="2" w:name="_MON_1481104284"/>
+    <w:bookmarkEnd w:id="2"/>
     <w:p>
       <w:pPr>
         <w:jc w:val="both"/>
@@ -699,14 +701,14 @@
           <w:lang w:val="en-US"/>
         </w:rPr>
         <w:object w:dxaOrig="8504" w:dyaOrig="5559">
-          <v:shape id="_x0000_i1026" type="#_x0000_t75" style="width:425.25pt;height:278.25pt" o:ole="">
+          <v:shape id="_x0000_i1026" type="#_x0000_t75" style="width:425.25pt;height:278.25pt" o:ole="" o:bordertopcolor="this" o:borderleftcolor="this" o:borderbottomcolor="this" o:borderrightcolor="this">
             <v:imagedata r:id="rId11" o:title=""/>
             <w10:bordertop type="single" width="4"/>
             <w10:borderleft type="single" width="4"/>
             <w10:borderbottom type="single" width="4"/>
             <w10:borderright type="single" width="4"/>
           </v:shape>
-          <o:OLEObject Type="Embed" ProgID="Word.OpenDocumentText.12" ShapeID="_x0000_i1026" DrawAspect="Content" ObjectID="_1481109219" r:id="rId12"/>
+          <o:OLEObject Type="Embed" ProgID="Word.OpenDocumentText.12" ShapeID="_x0000_i1026" DrawAspect="Content" ObjectID="_1481373717" r:id="rId12"/>
         </w:object>
       </w:r>
     </w:p>
@@ -724,8 +726,8 @@
         <w:t>The output of the program above is:</w:t>
       </w:r>
     </w:p>
-    <w:bookmarkStart w:id="2" w:name="_MON_1481104469"/>
-    <w:bookmarkEnd w:id="2"/>
+    <w:bookmarkStart w:id="3" w:name="_MON_1481104469"/>
+    <w:bookmarkEnd w:id="3"/>
     <w:p>
       <w:pPr>
         <w:jc w:val="both"/>
@@ -738,14 +740,14 @@
           <w:lang w:val="en-US"/>
         </w:rPr>
         <w:object w:dxaOrig="8504" w:dyaOrig="5250">
-          <v:shape id="_x0000_i1027" type="#_x0000_t75" style="width:425.25pt;height:262.5pt" o:ole="" o:bordertopcolor="#3f0 pure" o:borderleftcolor="#3f0 pure" o:borderbottomcolor="#3f0 pure" o:borderrightcolor="#3f0 pure">
+          <v:shape id="_x0000_i1027" type="#_x0000_t75" style="width:425.25pt;height:262.5pt" o:ole="" o:bordertopcolor="this" o:borderleftcolor="this" o:borderbottomcolor="this" o:borderrightcolor="this">
             <v:imagedata r:id="rId13" o:title=""/>
             <w10:bordertop type="single" width="4"/>
             <w10:borderleft type="single" width="4"/>
             <w10:borderbottom type="single" width="4"/>
             <w10:borderright type="single" width="4"/>
           </v:shape>
-          <o:OLEObject Type="Embed" ProgID="Word.OpenDocumentText.12" ShapeID="_x0000_i1027" DrawAspect="Content" ObjectID="_1481109220" r:id="rId14"/>
+          <o:OLEObject Type="Embed" ProgID="Word.OpenDocumentText.12" ShapeID="_x0000_i1027" DrawAspect="Content" ObjectID="_1481373718" r:id="rId14"/>
         </w:object>
       </w:r>
     </w:p>
@@ -845,8 +847,8 @@
         <w:t xml:space="preserve"> ‘language’:</w:t>
       </w:r>
     </w:p>
-    <w:bookmarkStart w:id="3" w:name="_MON_1481106823"/>
-    <w:bookmarkEnd w:id="3"/>
+    <w:bookmarkStart w:id="4" w:name="_MON_1481106823"/>
+    <w:bookmarkEnd w:id="4"/>
     <w:p>
       <w:pPr>
         <w:jc w:val="both"/>
@@ -859,14 +861,14 @@
           <w:lang w:val="en-US"/>
         </w:rPr>
         <w:object w:dxaOrig="8504" w:dyaOrig="3706">
-          <v:shape id="_x0000_i1031" type="#_x0000_t75" style="width:425.25pt;height:185.25pt" o:ole="">
+          <v:shape id="_x0000_i1028" type="#_x0000_t75" style="width:425.25pt;height:185.25pt" o:ole="" o:bordertopcolor="this" o:borderleftcolor="this" o:borderbottomcolor="this" o:borderrightcolor="this">
             <v:imagedata r:id="rId15" o:title=""/>
             <w10:bordertop type="single" width="4"/>
             <w10:borderleft type="single" width="4"/>
             <w10:borderbottom type="single" width="4"/>
             <w10:borderright type="single" width="4"/>
           </v:shape>
-          <o:OLEObject Type="Embed" ProgID="Word.OpenDocumentText.12" ShapeID="_x0000_i1031" DrawAspect="Content" ObjectID="_1481109221" r:id="rId16"/>
+          <o:OLEObject Type="Embed" ProgID="Word.OpenDocumentText.12" ShapeID="_x0000_i1028" DrawAspect="Content" ObjectID="_1481373719" r:id="rId16"/>
         </w:object>
       </w:r>
     </w:p>
@@ -941,8 +943,8 @@
         <w:t>:</w:t>
       </w:r>
     </w:p>
-    <w:bookmarkStart w:id="4" w:name="_MON_1481105259"/>
-    <w:bookmarkEnd w:id="4"/>
+    <w:bookmarkStart w:id="5" w:name="_MON_1481105259"/>
+    <w:bookmarkEnd w:id="5"/>
     <w:p>
       <w:pPr>
         <w:jc w:val="both"/>
@@ -955,14 +957,14 @@
           <w:lang w:val="en-US"/>
         </w:rPr>
         <w:object w:dxaOrig="8534" w:dyaOrig="6389">
-          <v:shape id="_x0000_i1028" type="#_x0000_t75" style="width:426.75pt;height:319.5pt" o:ole="">
+          <v:shape id="_x0000_i1029" type="#_x0000_t75" style="width:426.75pt;height:319.5pt" o:ole="" o:bordertopcolor="this" o:borderleftcolor="this" o:borderbottomcolor="this" o:borderrightcolor="this">
             <v:imagedata r:id="rId17" o:title=""/>
             <w10:bordertop type="single" width="4"/>
             <w10:borderleft type="single" width="4"/>
             <w10:borderbottom type="single" width="4"/>
             <w10:borderright type="single" width="4"/>
           </v:shape>
-          <o:OLEObject Type="Embed" ProgID="Word.OpenDocumentText.12" ShapeID="_x0000_i1028" DrawAspect="Content" ObjectID="_1481109222" r:id="rId18"/>
+          <o:OLEObject Type="Embed" ProgID="Word.OpenDocumentText.12" ShapeID="_x0000_i1029" DrawAspect="Content" ObjectID="_1481373720" r:id="rId18"/>
         </w:object>
       </w:r>
       <w:r>
@@ -980,8 +982,8 @@
       </w:r>
       <w:proofErr w:type="spellEnd"/>
     </w:p>
-    <w:bookmarkStart w:id="5" w:name="_MON_1481105613"/>
-    <w:bookmarkEnd w:id="5"/>
+    <w:bookmarkStart w:id="6" w:name="_MON_1481105613"/>
+    <w:bookmarkEnd w:id="6"/>
     <w:p>
       <w:pPr>
         <w:jc w:val="both"/>
@@ -994,14 +996,14 @@
           <w:lang w:val="en-US"/>
         </w:rPr>
         <w:object w:dxaOrig="8534" w:dyaOrig="6402">
-          <v:shape id="_x0000_i1029" type="#_x0000_t75" style="width:426.75pt;height:320.25pt" o:ole="">
+          <v:shape id="_x0000_i1030" type="#_x0000_t75" style="width:426.75pt;height:320.25pt" o:ole="" o:bordertopcolor="this" o:borderleftcolor="this" o:borderbottomcolor="this" o:borderrightcolor="this">
             <v:imagedata r:id="rId19" o:title=""/>
             <w10:bordertop type="single" width="4"/>
             <w10:borderleft type="single" width="4"/>
             <w10:borderbottom type="single" width="4"/>
             <w10:borderright type="single" width="4"/>
           </v:shape>
-          <o:OLEObject Type="Embed" ProgID="Word.OpenDocumentText.12" ShapeID="_x0000_i1029" DrawAspect="Content" ObjectID="_1481109223" r:id="rId20"/>
+          <o:OLEObject Type="Embed" ProgID="Word.OpenDocumentText.12" ShapeID="_x0000_i1030" DrawAspect="Content" ObjectID="_1481373721" r:id="rId20"/>
         </w:object>
       </w:r>
     </w:p>
@@ -1034,8 +1036,8 @@
         <w:t xml:space="preserve"> script to print the number of days for every month is 2005:</w:t>
       </w:r>
     </w:p>
-    <w:bookmarkStart w:id="6" w:name="_MON_1481106126"/>
-    <w:bookmarkEnd w:id="6"/>
+    <w:bookmarkStart w:id="7" w:name="_MON_1481106126"/>
+    <w:bookmarkEnd w:id="7"/>
     <w:p>
       <w:pPr>
         <w:jc w:val="both"/>
@@ -1048,14 +1050,14 @@
           <w:lang w:val="en-US"/>
         </w:rPr>
         <w:object w:dxaOrig="8504" w:dyaOrig="2119">
-          <v:shape id="_x0000_i1030" type="#_x0000_t75" style="width:425.25pt;height:105.75pt" o:ole="" o:bordertopcolor="#3f0 pure" o:borderleftcolor="#3f0 pure" o:borderbottomcolor="#3f0 pure" o:borderrightcolor="#3f0 pure">
+          <v:shape id="_x0000_i1031" type="#_x0000_t75" style="width:425.25pt;height:105.75pt" o:ole="" o:bordertopcolor="this" o:borderleftcolor="this" o:borderbottomcolor="this" o:borderrightcolor="this">
             <v:imagedata r:id="rId21" o:title=""/>
             <w10:bordertop type="single" width="4"/>
             <w10:borderleft type="single" width="4"/>
             <w10:borderbottom type="single" width="4"/>
             <w10:borderright type="single" width="4"/>
           </v:shape>
-          <o:OLEObject Type="Embed" ProgID="Word.OpenDocumentText.12" ShapeID="_x0000_i1030" DrawAspect="Content" ObjectID="_1481109224" r:id="rId22"/>
+          <o:OLEObject Type="Embed" ProgID="Word.OpenDocumentText.12" ShapeID="_x0000_i1031" DrawAspect="Content" ObjectID="_1481373722" r:id="rId22"/>
         </w:object>
       </w:r>
     </w:p>
@@ -1742,8 +1744,8 @@
         <w:t xml:space="preserve"> of shape [4, 3]:</w:t>
       </w:r>
     </w:p>
-    <w:bookmarkStart w:id="7" w:name="_MON_1481108531"/>
-    <w:bookmarkEnd w:id="7"/>
+    <w:bookmarkStart w:id="8" w:name="_MON_1481108531"/>
+    <w:bookmarkEnd w:id="8"/>
     <w:p>
       <w:pPr>
         <w:jc w:val="both"/>
@@ -1756,14 +1758,14 @@
           <w:lang w:val="en-US"/>
         </w:rPr>
         <w:object w:dxaOrig="8504" w:dyaOrig="1235">
-          <v:shape id="_x0000_i1032" type="#_x0000_t75" style="width:425.25pt;height:61.5pt" o:ole="" o:bordertopcolor="#3f0 pure" o:borderleftcolor="#3f0 pure" o:borderbottomcolor="#3f0 pure" o:borderrightcolor="#3f0 pure">
+          <v:shape id="_x0000_i1032" type="#_x0000_t75" style="width:425.25pt;height:61.5pt" o:ole="" o:bordertopcolor="this" o:borderleftcolor="this" o:borderbottomcolor="this" o:borderrightcolor="this">
             <v:imagedata r:id="rId30" o:title=""/>
             <w10:bordertop type="single" width="4"/>
             <w10:borderleft type="single" width="4"/>
             <w10:borderbottom type="single" width="4"/>
             <w10:borderright type="single" width="4"/>
           </v:shape>
-          <o:OLEObject Type="Embed" ProgID="Word.OpenDocumentText.12" ShapeID="_x0000_i1032" DrawAspect="Content" ObjectID="_1481109225" r:id="rId31"/>
+          <o:OLEObject Type="Embed" ProgID="Word.OpenDocumentText.12" ShapeID="_x0000_i1032" DrawAspect="Content" ObjectID="_1481373723" r:id="rId31"/>
         </w:object>
       </w:r>
     </w:p>
@@ -1795,8 +1797,8 @@
         <w:t>:</w:t>
       </w:r>
     </w:p>
-    <w:bookmarkStart w:id="8" w:name="_MON_1481108729"/>
-    <w:bookmarkEnd w:id="8"/>
+    <w:bookmarkStart w:id="9" w:name="_MON_1481108729"/>
+    <w:bookmarkEnd w:id="9"/>
     <w:p>
       <w:pPr>
         <w:jc w:val="both"/>
@@ -1809,14 +1811,14 @@
           <w:lang w:val="en-US"/>
         </w:rPr>
         <w:object w:dxaOrig="8504" w:dyaOrig="1235">
-          <v:shape id="_x0000_i1033" type="#_x0000_t75" style="width:425.25pt;height:61.5pt" o:ole="" o:bordertopcolor="#3f0 pure" o:borderleftcolor="#3f0 pure" o:borderbottomcolor="#3f0 pure" o:borderrightcolor="#3f0 pure">
+          <v:shape id="_x0000_i1033" type="#_x0000_t75" style="width:425.25pt;height:61.5pt" o:ole="" o:bordertopcolor="this" o:borderleftcolor="this" o:borderbottomcolor="this" o:borderrightcolor="this">
             <v:imagedata r:id="rId32" o:title=""/>
             <w10:bordertop type="single" width="4"/>
             <w10:borderleft type="single" width="4"/>
             <w10:borderbottom type="single" width="4"/>
             <w10:borderright type="single" width="4"/>
           </v:shape>
-          <o:OLEObject Type="Embed" ProgID="Word.OpenDocumentText.12" ShapeID="_x0000_i1033" DrawAspect="Content" ObjectID="_1481109226" r:id="rId33"/>
+          <o:OLEObject Type="Embed" ProgID="Word.OpenDocumentText.12" ShapeID="_x0000_i1033" DrawAspect="Content" ObjectID="_1481373724" r:id="rId33"/>
         </w:object>
       </w:r>
     </w:p>
@@ -1834,8 +1836,8 @@
         <w:t>Now, converting this array to an R array and printing it:</w:t>
       </w:r>
     </w:p>
-    <w:bookmarkStart w:id="9" w:name="_MON_1481108842"/>
-    <w:bookmarkEnd w:id="9"/>
+    <w:bookmarkStart w:id="10" w:name="_MON_1481108842"/>
+    <w:bookmarkEnd w:id="10"/>
     <w:p>
       <w:pPr>
         <w:jc w:val="both"/>
@@ -1848,14 +1850,14 @@
           <w:lang w:val="en-US"/>
         </w:rPr>
         <w:object w:dxaOrig="8504" w:dyaOrig="618">
-          <v:shape id="_x0000_i1034" type="#_x0000_t75" style="width:425.25pt;height:30.75pt" o:ole="" o:bordertopcolor="#3f0 pure" o:borderleftcolor="#3f0 pure" o:borderbottomcolor="#3f0 pure" o:borderrightcolor="#3f0 pure">
+          <v:shape id="_x0000_i1034" type="#_x0000_t75" style="width:425.25pt;height:30.75pt" o:ole="" o:bordertopcolor="this" o:borderleftcolor="this" o:borderbottomcolor="this" o:borderrightcolor="this">
             <v:imagedata r:id="rId34" o:title=""/>
             <w10:bordertop type="single" width="4"/>
             <w10:borderleft type="single" width="4"/>
             <w10:borderbottom type="single" width="4"/>
             <w10:borderright type="single" width="4"/>
           </v:shape>
-          <o:OLEObject Type="Embed" ProgID="Word.OpenDocumentText.12" ShapeID="_x0000_i1034" DrawAspect="Content" ObjectID="_1481109227" r:id="rId35"/>
+          <o:OLEObject Type="Embed" ProgID="Word.OpenDocumentText.12" ShapeID="_x0000_i1034" DrawAspect="Content" ObjectID="_1481373725" r:id="rId35"/>
         </w:object>
       </w:r>
     </w:p>
@@ -1873,8 +1875,8 @@
         <w:t>The result is:</w:t>
       </w:r>
     </w:p>
-    <w:bookmarkStart w:id="10" w:name="_MON_1481108903"/>
-    <w:bookmarkEnd w:id="10"/>
+    <w:bookmarkStart w:id="11" w:name="_MON_1481108903"/>
+    <w:bookmarkEnd w:id="11"/>
     <w:p>
       <w:pPr>
         <w:jc w:val="both"/>
@@ -1887,14 +1889,14 @@
           <w:lang w:val="en-US"/>
         </w:rPr>
         <w:object w:dxaOrig="8504" w:dyaOrig="1544">
-          <v:shape id="_x0000_i1035" type="#_x0000_t75" style="width:425.25pt;height:77.25pt" o:ole="" o:bordertopcolor="#3f0 pure" o:borderleftcolor="#3f0 pure" o:borderbottomcolor="#3f0 pure" o:borderrightcolor="#3f0 pure">
+          <v:shape id="_x0000_i1035" type="#_x0000_t75" style="width:425.25pt;height:77.25pt" o:ole="" o:bordertopcolor="this" o:borderleftcolor="this" o:borderbottomcolor="this" o:borderrightcolor="this">
             <v:imagedata r:id="rId36" o:title=""/>
             <w10:bordertop type="single" width="4"/>
             <w10:borderleft type="single" width="4"/>
             <w10:borderbottom type="single" width="4"/>
             <w10:borderright type="single" width="4"/>
           </v:shape>
-          <o:OLEObject Type="Embed" ProgID="Word.OpenDocumentText.12" ShapeID="_x0000_i1035" DrawAspect="Content" ObjectID="_1481109228" r:id="rId37"/>
+          <o:OLEObject Type="Embed" ProgID="Word.OpenDocumentText.12" ShapeID="_x0000_i1035" DrawAspect="Content" ObjectID="_1481373726" r:id="rId37"/>
         </w:object>
       </w:r>
     </w:p>
@@ -1965,53 +1967,437 @@
         </w:rPr>
         <w:t xml:space="preserve"> will also change the value of the R array.  </w:t>
       </w:r>
-      <w:bookmarkStart w:id="11" w:name="_GoBack"/>
-      <w:bookmarkEnd w:id="11"/>
-    </w:p>
-    <w:p>
-      <w:pPr>
-        <w:jc w:val="both"/>
-        <w:rPr>
-          <w:lang w:val="en-US"/>
-        </w:rPr>
-      </w:pPr>
-    </w:p>
-    <w:p>
-      <w:pPr>
-        <w:jc w:val="both"/>
-        <w:rPr>
-          <w:lang w:val="en-US"/>
-        </w:rPr>
-      </w:pPr>
-      <w:proofErr w:type="spellStart"/>
+      <w:proofErr w:type="spellStart"/>
+      <w:r>
+        <w:rPr>
+          <w:lang w:val="en-US"/>
+        </w:rPr>
+        <w:t>Renjin</w:t>
+      </w:r>
+      <w:proofErr w:type="spellEnd"/>
+      <w:r>
+        <w:rPr>
+          <w:lang w:val="en-US"/>
+        </w:rPr>
+        <w:t xml:space="preserve"> assumes that the vector will never change and delays calculation of the vector to the latest possible time.</w:t>
+      </w:r>
+      <w:r>
+        <w:rPr>
+          <w:lang w:val="en-US"/>
+        </w:rPr>
+        <w:t xml:space="preserve">  If values change, the result can be unexpected, so, any changes to an </w:t>
+      </w:r>
+      <w:proofErr w:type="spellStart"/>
+      <w:r>
+        <w:rPr>
+          <w:lang w:val="en-US"/>
+        </w:rPr>
+        <w:t>MDArray</w:t>
+      </w:r>
+      <w:proofErr w:type="spellEnd"/>
+      <w:r>
+        <w:rPr>
+          <w:lang w:val="en-US"/>
+        </w:rPr>
+        <w:t xml:space="preserve"> should be done with care.</w:t>
+      </w:r>
+    </w:p>
+    <w:p>
+      <w:pPr>
+        <w:jc w:val="both"/>
+        <w:rPr>
+          <w:lang w:val="en-US"/>
+        </w:rPr>
+      </w:pPr>
+      <w:r>
+        <w:rPr>
+          <w:b/>
+          <w:sz w:val="24"/>
+          <w:szCs w:val="24"/>
+          <w:lang w:val="en-US"/>
+        </w:rPr>
+        <w:t>Array indexing</w:t>
+      </w:r>
+    </w:p>
+    <w:p>
+      <w:pPr>
+        <w:jc w:val="both"/>
+        <w:rPr>
+          <w:lang w:val="en-US"/>
+        </w:rPr>
+      </w:pPr>
+      <w:proofErr w:type="spellStart"/>
+      <w:r>
+        <w:rPr>
+          <w:lang w:val="en-US"/>
+        </w:rPr>
+        <w:t>MDArrays</w:t>
+      </w:r>
+      <w:proofErr w:type="spellEnd"/>
+      <w:r>
+        <w:rPr>
+          <w:lang w:val="en-US"/>
+        </w:rPr>
+        <w:t xml:space="preserve"> are indexed starting at 0, while R arrays are indexed starting at 1.  In order to facilitate the use of converted </w:t>
+      </w:r>
+      <w:proofErr w:type="spellStart"/>
+      <w:r>
+        <w:rPr>
+          <w:lang w:val="en-US"/>
+        </w:rPr>
+        <w:t>MDArrays</w:t>
+      </w:r>
+      <w:proofErr w:type="spellEnd"/>
+      <w:r>
+        <w:rPr>
+          <w:lang w:val="en-US"/>
+        </w:rPr>
+        <w:t xml:space="preserve"> we introduced method ‘</w:t>
+      </w:r>
+      <w:proofErr w:type="spellStart"/>
+      <w:r>
+        <w:rPr>
+          <w:lang w:val="en-US"/>
+        </w:rPr>
+        <w:t>ri</w:t>
+      </w:r>
+      <w:proofErr w:type="spellEnd"/>
+      <w:r>
+        <w:rPr>
+          <w:lang w:val="en-US"/>
+        </w:rPr>
+        <w:t xml:space="preserve">’ (r-indexing) that converts an </w:t>
+      </w:r>
+      <w:proofErr w:type="spellStart"/>
+      <w:r>
+        <w:rPr>
+          <w:lang w:val="en-US"/>
+        </w:rPr>
+        <w:t>MDArray</w:t>
+      </w:r>
+      <w:proofErr w:type="spellEnd"/>
+      <w:r>
+        <w:rPr>
+          <w:lang w:val="en-US"/>
+        </w:rPr>
+        <w:t xml:space="preserve"> index into an R matrix index.</w:t>
+      </w:r>
+    </w:p>
+    <w:p>
+      <w:pPr>
+        <w:jc w:val="both"/>
+        <w:rPr>
+          <w:lang w:val="en-US"/>
+        </w:rPr>
+      </w:pPr>
+      <w:r>
+        <w:rPr>
+          <w:lang w:val="en-US"/>
+        </w:rPr>
+        <w:t xml:space="preserve">Comparing the content of the </w:t>
+      </w:r>
+      <w:proofErr w:type="spellStart"/>
+      <w:r>
+        <w:rPr>
+          <w:lang w:val="en-US"/>
+        </w:rPr>
+        <w:t>MDArray</w:t>
+      </w:r>
+      <w:proofErr w:type="spellEnd"/>
+      <w:r>
+        <w:rPr>
+          <w:lang w:val="en-US"/>
+        </w:rPr>
+        <w:t xml:space="preserve"> and R array defined above can be done with:</w:t>
+      </w:r>
+    </w:p>
+    <w:bookmarkStart w:id="12" w:name="_MON_1481369616"/>
+    <w:bookmarkEnd w:id="12"/>
+    <w:p>
+      <w:pPr>
+        <w:jc w:val="both"/>
+        <w:rPr>
+          <w:lang w:val="en-US"/>
+        </w:rPr>
+      </w:pPr>
+      <w:r>
+        <w:rPr>
+          <w:lang w:val="en-US"/>
+        </w:rPr>
+        <w:object w:dxaOrig="8504" w:dyaOrig="1853">
+          <v:shape id="_x0000_i1036" type="#_x0000_t75" style="width:425.25pt;height:93pt" o:ole="">
+            <v:imagedata r:id="rId38" o:title=""/>
+            <w10:bordertop type="single" width="4"/>
+            <w10:borderleft type="single" width="4"/>
+            <w10:borderbottom type="single" width="4"/>
+            <w10:borderright type="single" width="4"/>
+          </v:shape>
+          <o:OLEObject Type="Embed" ProgID="Word.OpenDocumentText.12" ShapeID="_x0000_i1036" DrawAspect="Content" ObjectID="_1481373727" r:id="rId39"/>
+        </w:object>
+      </w:r>
+    </w:p>
+    <w:p>
+      <w:pPr>
+        <w:pStyle w:val="PargrafodaLista"/>
+        <w:numPr>
+          <w:ilvl w:val="0"/>
+          <w:numId w:val="6"/>
+        </w:numPr>
+        <w:jc w:val="both"/>
+        <w:rPr>
+          <w:lang w:val="en-US"/>
+        </w:rPr>
+      </w:pPr>
+      <w:r>
+        <w:rPr>
+          <w:lang w:val="en-US"/>
+        </w:rPr>
+        <w:t xml:space="preserve">We first create a byte </w:t>
+      </w:r>
+      <w:proofErr w:type="spellStart"/>
+      <w:r>
+        <w:rPr>
+          <w:lang w:val="en-US"/>
+        </w:rPr>
+        <w:t>MDArray</w:t>
+      </w:r>
+      <w:proofErr w:type="spellEnd"/>
+      <w:r>
+        <w:rPr>
+          <w:lang w:val="en-US"/>
+        </w:rPr>
+        <w:t>.  Byte arrays are converted to logical vectors in R;</w:t>
+      </w:r>
+    </w:p>
+    <w:p>
+      <w:pPr>
+        <w:pStyle w:val="PargrafodaLista"/>
+        <w:numPr>
+          <w:ilvl w:val="0"/>
+          <w:numId w:val="6"/>
+        </w:numPr>
+        <w:jc w:val="both"/>
+        <w:rPr>
+          <w:lang w:val="en-US"/>
+        </w:rPr>
+      </w:pPr>
+      <w:r>
+        <w:rPr>
+          <w:lang w:val="en-US"/>
+        </w:rPr>
+        <w:t>arr1.get_index retrieves all indexes from arr1 in order;</w:t>
+      </w:r>
+    </w:p>
+    <w:p>
+      <w:pPr>
+        <w:pStyle w:val="PargrafodaLista"/>
+        <w:numPr>
+          <w:ilvl w:val="0"/>
+          <w:numId w:val="6"/>
+        </w:numPr>
+        <w:jc w:val="both"/>
+        <w:rPr>
+          <w:lang w:val="en-US"/>
+        </w:rPr>
+      </w:pPr>
+      <w:r>
+        <w:rPr>
+          <w:lang w:val="en-US"/>
+        </w:rPr>
+        <w:t>we then compare arr1[*</w:t>
+      </w:r>
+      <w:proofErr w:type="spellStart"/>
+      <w:r>
+        <w:rPr>
+          <w:lang w:val="en-US"/>
+        </w:rPr>
+        <w:t>ct</w:t>
+      </w:r>
+      <w:proofErr w:type="spellEnd"/>
+      <w:r>
+        <w:rPr>
+          <w:lang w:val="en-US"/>
+        </w:rPr>
+        <w:t xml:space="preserve">] (the array given its index) with </w:t>
+      </w:r>
+      <w:proofErr w:type="spellStart"/>
+      <w:r>
+        <w:rPr>
+          <w:lang w:val="en-US"/>
+        </w:rPr>
+        <w:t>r_matrix.ri</w:t>
+      </w:r>
+      <w:proofErr w:type="spellEnd"/>
+      <w:r>
+        <w:rPr>
+          <w:lang w:val="en-US"/>
+        </w:rPr>
+        <w:t>(*</w:t>
+      </w:r>
+      <w:proofErr w:type="spellStart"/>
+      <w:r>
+        <w:rPr>
+          <w:lang w:val="en-US"/>
+        </w:rPr>
+        <w:t>ct</w:t>
+      </w:r>
+      <w:proofErr w:type="spellEnd"/>
+      <w:r>
+        <w:rPr>
+          <w:lang w:val="en-US"/>
+        </w:rPr>
+        <w:t>) (.</w:t>
+      </w:r>
+      <w:proofErr w:type="spellStart"/>
+      <w:r>
+        <w:rPr>
+          <w:lang w:val="en-US"/>
+        </w:rPr>
+        <w:t>ri</w:t>
+      </w:r>
+      <w:proofErr w:type="spellEnd"/>
+      <w:r>
+        <w:rPr>
+          <w:lang w:val="en-US"/>
+        </w:rPr>
+        <w:t xml:space="preserve"> converts the given index to an R index)</w:t>
+      </w:r>
+    </w:p>
+    <w:p>
+      <w:pPr>
+        <w:pStyle w:val="PargrafodaLista"/>
+        <w:numPr>
+          <w:ilvl w:val="0"/>
+          <w:numId w:val="6"/>
+        </w:numPr>
+        <w:jc w:val="both"/>
+        <w:rPr>
+          <w:lang w:val="en-US"/>
+        </w:rPr>
+      </w:pPr>
+      <w:r>
+        <w:rPr>
+          <w:lang w:val="en-US"/>
+        </w:rPr>
+        <w:t xml:space="preserve">In R, indexing a vector returns a new vector.  If we want to get a scalar and not a vector, </w:t>
+      </w:r>
+      <w:proofErr w:type="spellStart"/>
+      <w:r>
+        <w:rPr>
+          <w:lang w:val="en-US"/>
+        </w:rPr>
+        <w:t>SciCon</w:t>
+      </w:r>
+      <w:proofErr w:type="spellEnd"/>
+      <w:r>
+        <w:rPr>
+          <w:lang w:val="en-US"/>
+        </w:rPr>
+        <w:t xml:space="preserve"> provides method .</w:t>
+      </w:r>
+      <w:proofErr w:type="spellStart"/>
+      <w:r>
+        <w:rPr>
+          <w:lang w:val="en-US"/>
+        </w:rPr>
+        <w:t>gz</w:t>
+      </w:r>
+      <w:proofErr w:type="spellEnd"/>
+      <w:r>
+        <w:rPr>
+          <w:lang w:val="en-US"/>
+        </w:rPr>
+        <w:t xml:space="preserve">.  </w:t>
+      </w:r>
+    </w:p>
+    <w:p>
+      <w:pPr>
+        <w:pStyle w:val="PargrafodaLista"/>
+        <w:numPr>
+          <w:ilvl w:val="0"/>
+          <w:numId w:val="6"/>
+        </w:numPr>
+        <w:jc w:val="both"/>
+        <w:rPr>
+          <w:lang w:val="en-US"/>
+        </w:rPr>
+      </w:pPr>
+      <w:r>
+        <w:rPr>
+          <w:lang w:val="en-US"/>
+        </w:rPr>
+        <w:t xml:space="preserve">Finally, comp is converted to </w:t>
+      </w:r>
       <w:proofErr w:type="gramStart"/>
       <w:r>
         <w:rPr>
           <w:lang w:val="en-US"/>
         </w:rPr>
-        <w:t>r_matrix</w:t>
-      </w:r>
-      <w:proofErr w:type="spellEnd"/>
+        <w:t>an</w:t>
+      </w:r>
       <w:proofErr w:type="gramEnd"/>
       <w:r>
         <w:rPr>
           <w:lang w:val="en-US"/>
         </w:rPr>
-        <w:t xml:space="preserve"> also changes... arr1 and </w:t>
-      </w:r>
-      <w:proofErr w:type="spellStart"/>
-      <w:r>
-        <w:rPr>
-          <w:lang w:val="en-US"/>
-        </w:rPr>
-        <w:t>r_matrix</w:t>
-      </w:r>
-      <w:proofErr w:type="spellEnd"/>
-      <w:r>
-        <w:rPr>
-          <w:lang w:val="en-US"/>
-        </w:rPr>
-        <w:t xml:space="preserve"> have the same backing store. Changing the content of an </w:t>
+        <w:t xml:space="preserve"> logical vector in R and we call method all on this vector.  Method all returns true if all elements of the vector are true.  In this case, all elements are true and comp.all.gt </w:t>
+      </w:r>
+      <w:proofErr w:type="gramStart"/>
+      <w:r>
+        <w:rPr>
+          <w:lang w:val="en-US"/>
+        </w:rPr>
+        <w:t>print</w:t>
+      </w:r>
+      <w:proofErr w:type="gramEnd"/>
+      <w:r>
+        <w:rPr>
+          <w:lang w:val="en-US"/>
+        </w:rPr>
+        <w:t xml:space="preserve"> true.</w:t>
+      </w:r>
+    </w:p>
+    <w:p>
+      <w:pPr>
+        <w:jc w:val="both"/>
+        <w:rPr>
+          <w:b/>
+          <w:sz w:val="24"/>
+          <w:szCs w:val="24"/>
+          <w:lang w:val="en-US"/>
+        </w:rPr>
+      </w:pPr>
+      <w:r>
+        <w:rPr>
+          <w:b/>
+          <w:sz w:val="24"/>
+          <w:szCs w:val="24"/>
+          <w:lang w:val="en-US"/>
+        </w:rPr>
+        <w:t>Multi-</w:t>
+      </w:r>
+      <w:r>
+        <w:rPr>
+          <w:b/>
+          <w:sz w:val="24"/>
+          <w:szCs w:val="24"/>
+          <w:lang w:val="en-US"/>
+        </w:rPr>
+        <w:t>dimensional arrays</w:t>
+      </w:r>
+    </w:p>
+    <w:p>
+      <w:pPr>
+        <w:jc w:val="both"/>
+        <w:rPr>
+          <w:lang w:val="en-US"/>
+        </w:rPr>
+      </w:pPr>
+      <w:r>
+        <w:rPr>
+          <w:lang w:val="en-US"/>
+        </w:rPr>
+        <w:t xml:space="preserve">Multi-dimensional arrays can also be converted into R arrays using method ‘.md’.  However, multi-dimension definition for </w:t>
       </w:r>
       <w:proofErr w:type="spellStart"/>
       <w:r>
@@ -2025,48 +2411,289 @@
         <w:rPr>
           <w:lang w:val="en-US"/>
         </w:rPr>
-        <w:t xml:space="preserve"> that points to the same backing store as an R vector should be done with care.  </w:t>
-      </w:r>
-      <w:proofErr w:type="spellStart"/>
-      <w:r>
-        <w:rPr>
-          <w:lang w:val="en-US"/>
-        </w:rPr>
-        <w:t>Renjin</w:t>
-      </w:r>
-      <w:proofErr w:type="spellEnd"/>
-      <w:r>
-        <w:rPr>
-          <w:lang w:val="en-US"/>
-        </w:rPr>
-        <w:t xml:space="preserve"> assumes that the vector will never change and delays calculation of the vector to the latest possible time.  In this case, since</w:t>
-      </w:r>
+        <w:t xml:space="preserve"> and R arrays are different.  For instance, an </w:t>
+      </w:r>
+      <w:proofErr w:type="spellStart"/>
+      <w:r>
+        <w:rPr>
+          <w:lang w:val="en-US"/>
+        </w:rPr>
+        <w:t>MDArray</w:t>
+      </w:r>
+      <w:proofErr w:type="spellEnd"/>
+      <w:r>
+        <w:rPr>
+          <w:lang w:val="en-US"/>
+        </w:rPr>
+        <w:t xml:space="preserve"> defined with the following dimensions [3, 2, </w:t>
+      </w:r>
+      <w:proofErr w:type="gramStart"/>
+      <w:r>
+        <w:rPr>
+          <w:lang w:val="en-US"/>
+        </w:rPr>
+        <w:t>2</w:t>
+      </w:r>
+      <w:proofErr w:type="gramEnd"/>
+      <w:r>
+        <w:rPr>
+          <w:lang w:val="en-US"/>
+        </w:rPr>
+        <w:t xml:space="preserve">] </w:t>
+      </w:r>
+      <w:r>
+        <w:rPr>
+          <w:lang w:val="en-US"/>
+        </w:rPr>
+        <w:t>indicates that there are 3 vector of 2 x 2 dimensions.</w:t>
+      </w:r>
+      <w:r>
+        <w:rPr>
+          <w:lang w:val="en-US"/>
+        </w:rPr>
+        <w:t xml:space="preserve">  </w:t>
+      </w:r>
+    </w:p>
+    <w:p>
+      <w:pPr>
+        <w:jc w:val="both"/>
+        <w:rPr>
+          <w:lang w:val="en-US"/>
+        </w:rPr>
+      </w:pPr>
+      <w:r>
+        <w:rPr>
+          <w:lang w:val="en-US"/>
+        </w:rPr>
+        <w:t xml:space="preserve">The figure bellow shows a [3, 2, 2] array in </w:t>
+      </w:r>
+      <w:proofErr w:type="spellStart"/>
+      <w:r>
+        <w:rPr>
+          <w:lang w:val="en-US"/>
+        </w:rPr>
+        <w:t>MDArray</w:t>
+      </w:r>
+      <w:proofErr w:type="spellEnd"/>
+      <w:r>
+        <w:rPr>
+          <w:lang w:val="en-US"/>
+        </w:rPr>
+        <w:t>.</w:t>
+      </w:r>
+    </w:p>
+    <w:bookmarkStart w:id="13" w:name="_MON_1481370421"/>
+    <w:bookmarkEnd w:id="13"/>
+    <w:p>
+      <w:pPr>
+        <w:jc w:val="both"/>
+        <w:rPr>
+          <w:b/>
+          <w:sz w:val="24"/>
+          <w:szCs w:val="24"/>
+          <w:lang w:val="en-US"/>
+        </w:rPr>
+      </w:pPr>
+      <w:r>
+        <w:rPr>
+          <w:b/>
+          <w:sz w:val="24"/>
+          <w:szCs w:val="24"/>
+          <w:lang w:val="en-US"/>
+        </w:rPr>
+        <w:object w:dxaOrig="8504" w:dyaOrig="2471">
+          <v:shape id="_x0000_i1037" type="#_x0000_t75" style="width:425.25pt;height:123.75pt" o:ole="" o:bordertopcolor="this" o:borderleftcolor="this" o:borderbottomcolor="this" o:borderrightcolor="this">
+            <v:imagedata r:id="rId40" o:title=""/>
+            <w10:bordertop type="single" width="4"/>
+            <w10:borderleft type="single" width="4"/>
+            <w10:borderbottom type="single" width="4"/>
+            <w10:borderright type="single" width="4"/>
+          </v:shape>
+          <o:OLEObject Type="Embed" ProgID="Word.OpenDocumentText.12" ShapeID="_x0000_i1037" DrawAspect="Content" ObjectID="_1481373728" r:id="rId41"/>
+        </w:object>
+      </w:r>
+    </w:p>
+    <w:p>
+      <w:pPr>
+        <w:jc w:val="both"/>
+        <w:rPr>
+          <w:lang w:val="en-US"/>
+        </w:rPr>
+      </w:pPr>
+      <w:r>
+        <w:rPr>
+          <w:lang w:val="en-US"/>
+        </w:rPr>
+        <w:t>Bellow we show a [3, 2, 2] array created in R.  In R this specification indicates that the user wants to build an array of 2 vectors with size [3, 2].</w:t>
+      </w:r>
+    </w:p>
+    <w:bookmarkStart w:id="14" w:name="_MON_1481370619"/>
+    <w:bookmarkEnd w:id="14"/>
+    <w:p>
+      <w:pPr>
+        <w:jc w:val="both"/>
+        <w:rPr>
+          <w:lang w:val="en-US"/>
+        </w:rPr>
+      </w:pPr>
+      <w:r>
+        <w:rPr>
+          <w:lang w:val="en-US"/>
+        </w:rPr>
+        <w:object w:dxaOrig="8504" w:dyaOrig="4015">
+          <v:shape id="_x0000_i1038" type="#_x0000_t75" style="width:425.25pt;height:201pt" o:ole="" o:bordertopcolor="this" o:borderleftcolor="this" o:borderbottomcolor="this" o:borderrightcolor="this">
+            <v:imagedata r:id="rId42" o:title=""/>
+            <w10:bordertop type="single" width="4"/>
+            <w10:borderleft type="single" width="4"/>
+            <w10:borderbottom type="single" width="4"/>
+            <w10:borderright type="single" width="4"/>
+          </v:shape>
+          <o:OLEObject Type="Embed" ProgID="Word.OpenDocumentText.12" ShapeID="_x0000_i1038" DrawAspect="Content" ObjectID="_1481373729" r:id="rId43"/>
+        </w:object>
+      </w:r>
+    </w:p>
+    <w:p>
+      <w:pPr>
+        <w:jc w:val="both"/>
+        <w:rPr>
+          <w:lang w:val="en-US"/>
+        </w:rPr>
+      </w:pPr>
+      <w:r>
+        <w:rPr>
+          <w:lang w:val="en-US"/>
+        </w:rPr>
+        <w:t xml:space="preserve">In order to allow for easy use of converted arrays, when multi-dimensional arrays are converted from </w:t>
+      </w:r>
+      <w:proofErr w:type="spellStart"/>
+      <w:r>
+        <w:rPr>
+          <w:lang w:val="en-US"/>
+        </w:rPr>
+        <w:t>MDArray</w:t>
+      </w:r>
+      <w:proofErr w:type="spellEnd"/>
+      <w:r>
+        <w:rPr>
+          <w:lang w:val="en-US"/>
+        </w:rPr>
+        <w:t xml:space="preserve"> to R array the R array is dimensioned in order</w:t>
+      </w:r>
+      <w:r>
+        <w:rPr>
+          <w:lang w:val="en-US"/>
+        </w:rPr>
+        <w:t xml:space="preserve"> to be identical to the </w:t>
+      </w:r>
+      <w:proofErr w:type="spellStart"/>
+      <w:r>
+        <w:rPr>
+          <w:lang w:val="en-US"/>
+        </w:rPr>
+        <w:t>MDArray</w:t>
+      </w:r>
+      <w:proofErr w:type="spellEnd"/>
+      <w:r>
+        <w:rPr>
+          <w:lang w:val="en-US"/>
+        </w:rPr>
+        <w:t xml:space="preserve">.  As such, if the </w:t>
+      </w:r>
+      <w:proofErr w:type="spellStart"/>
+      <w:r>
+        <w:rPr>
+          <w:lang w:val="en-US"/>
+        </w:rPr>
+        <w:t>MDArray</w:t>
+      </w:r>
+      <w:proofErr w:type="spellEnd"/>
+      <w:r>
+        <w:rPr>
+          <w:lang w:val="en-US"/>
+        </w:rPr>
+        <w:t xml:space="preserve"> above is converted to an R array, the R array dimension is [2, 2, </w:t>
+      </w:r>
+      <w:proofErr w:type="gramStart"/>
+      <w:r>
+        <w:rPr>
+          <w:lang w:val="en-US"/>
+        </w:rPr>
+        <w:t>3</w:t>
+      </w:r>
+      <w:proofErr w:type="gramEnd"/>
+      <w:r>
+        <w:rPr>
+          <w:lang w:val="en-US"/>
+        </w:rPr>
+        <w:t>].</w:t>
+      </w:r>
+    </w:p>
+    <w:p>
+      <w:pPr>
+        <w:jc w:val="both"/>
+        <w:rPr>
+          <w:b/>
+          <w:sz w:val="24"/>
+          <w:szCs w:val="24"/>
+          <w:lang w:val="en-US"/>
+        </w:rPr>
+      </w:pPr>
+      <w:r>
+        <w:rPr>
+          <w:b/>
+          <w:sz w:val="24"/>
+          <w:szCs w:val="24"/>
+          <w:lang w:val="en-US"/>
+        </w:rPr>
+        <w:t xml:space="preserve">Dicing and Slicing </w:t>
+      </w:r>
+      <w:proofErr w:type="spellStart"/>
+      <w:r>
+        <w:rPr>
+          <w:b/>
+          <w:sz w:val="24"/>
+          <w:szCs w:val="24"/>
+          <w:lang w:val="en-US"/>
+        </w:rPr>
+        <w:t>MDArrays</w:t>
+      </w:r>
+      <w:proofErr w:type="spellEnd"/>
+    </w:p>
+    <w:p>
+      <w:pPr>
+        <w:jc w:val="both"/>
+        <w:rPr>
+          <w:lang w:val="en-US"/>
+        </w:rPr>
+      </w:pPr>
+      <w:proofErr w:type="spellStart"/>
+      <w:r>
+        <w:rPr>
+          <w:lang w:val="en-US"/>
+        </w:rPr>
+        <w:t>MDArrays</w:t>
+      </w:r>
+      <w:proofErr w:type="spellEnd"/>
+      <w:r>
+        <w:rPr>
+          <w:lang w:val="en-US"/>
+        </w:rPr>
+        <w:t xml:space="preserve"> can be sliced and diced in many ways.  A </w:t>
+      </w:r>
+      <w:proofErr w:type="spellStart"/>
+      <w:r>
+        <w:rPr>
+          <w:lang w:val="en-US"/>
+        </w:rPr>
+        <w:t>slilced</w:t>
+      </w:r>
+      <w:proofErr w:type="spellEnd"/>
       <w:r>
         <w:rPr>
           <w:lang w:val="en-US"/>
         </w:rPr>
         <w:t xml:space="preserve"> </w:t>
       </w:r>
-      <w:r>
-        <w:rPr>
-          <w:lang w:val="en-US"/>
-        </w:rPr>
-        <w:t xml:space="preserve">the value of the vector is changing, one can get unexpected </w:t>
-      </w:r>
-      <w:proofErr w:type="spellStart"/>
-      <w:r>
-        <w:rPr>
-          <w:lang w:val="en-US"/>
-        </w:rPr>
-        <w:t>behaviour</w:t>
-      </w:r>
-      <w:proofErr w:type="spellEnd"/>
-      <w:r>
-        <w:rPr>
-          <w:lang w:val="en-US"/>
-        </w:rPr>
-        <w:t xml:space="preserve">.  Use with care.  We could prevent </w:t>
-      </w:r>
       <w:proofErr w:type="spellStart"/>
       <w:r>
         <w:rPr>
@@ -2079,45 +2706,264 @@
         <w:rPr>
           <w:lang w:val="en-US"/>
         </w:rPr>
-        <w:t xml:space="preserve"> from being </w:t>
+        <w:t xml:space="preserve"> can be converted to R array as any other </w:t>
+      </w:r>
+      <w:proofErr w:type="spellStart"/>
+      <w:r>
+        <w:rPr>
+          <w:lang w:val="en-US"/>
+        </w:rPr>
+        <w:t>MDArray</w:t>
+      </w:r>
+      <w:proofErr w:type="spellEnd"/>
+      <w:r>
+        <w:rPr>
+          <w:lang w:val="en-US"/>
+        </w:rPr>
+        <w:t>.  From the point of view of R, this is just a normal array.</w:t>
+      </w:r>
+    </w:p>
+    <w:p>
+      <w:pPr>
+        <w:jc w:val="both"/>
+        <w:rPr>
+          <w:lang w:val="en-US"/>
+        </w:rPr>
+      </w:pPr>
+      <w:r>
+        <w:rPr>
+          <w:lang w:val="en-US"/>
+        </w:rPr>
+        <w:t>When working with two dimensional arrays, each line is viewed as a new record and there is no information encoded in the line number.  Columns encode information and each column has a different type of value, for example, “name”, “age”, “phone number”, etc.</w:t>
+      </w:r>
+    </w:p>
+    <w:p>
+      <w:pPr>
+        <w:jc w:val="both"/>
+        <w:rPr>
+          <w:lang w:val="en-US"/>
+        </w:rPr>
+      </w:pPr>
+      <w:r>
+        <w:rPr>
+          <w:lang w:val="en-US"/>
+        </w:rPr>
+        <w:t>With multi-dimensional arrays, dimensions can encode information.  For example, let´s suppose we are developing a system to analyze quotes from multiple stocks.  Working with two dimensional arrays we would have a file for each stock, in which each row would be a new record and columns would represent, “open”, “high”, “low”, “close”, etc.  In multi-dimensio</w:t>
+      </w:r>
+      <w:r>
+        <w:rPr>
+          <w:lang w:val="en-US"/>
+        </w:rPr>
+        <w:t>nal arrays we can use a single array and the following dimensions:</w:t>
+      </w:r>
+    </w:p>
+    <w:p>
+      <w:pPr>
+        <w:pStyle w:val="PargrafodaLista"/>
+        <w:numPr>
+          <w:ilvl w:val="0"/>
+          <w:numId w:val="7"/>
+        </w:numPr>
+        <w:jc w:val="both"/>
+        <w:rPr>
+          <w:lang w:val="en-US"/>
+        </w:rPr>
+      </w:pPr>
+      <w:r>
+        <w:rPr>
+          <w:lang w:val="en-US"/>
+        </w:rPr>
+        <w:t xml:space="preserve">Dimension 0: The date of the quote. </w:t>
+      </w:r>
+    </w:p>
+    <w:p>
+      <w:pPr>
+        <w:pStyle w:val="PargrafodaLista"/>
+        <w:numPr>
+          <w:ilvl w:val="0"/>
+          <w:numId w:val="7"/>
+        </w:numPr>
+        <w:jc w:val="both"/>
+        <w:rPr>
+          <w:lang w:val="en-US"/>
+        </w:rPr>
+      </w:pPr>
+      <w:r>
+        <w:rPr>
+          <w:lang w:val="en-US"/>
+        </w:rPr>
+        <w:t xml:space="preserve">Dimension 1: The stock </w:t>
+      </w:r>
+    </w:p>
+    <w:p>
+      <w:pPr>
+        <w:pStyle w:val="PargrafodaLista"/>
+        <w:numPr>
+          <w:ilvl w:val="0"/>
+          <w:numId w:val="7"/>
+        </w:numPr>
+        <w:jc w:val="both"/>
+        <w:rPr>
+          <w:lang w:val="en-US"/>
+        </w:rPr>
+      </w:pPr>
+      <w:r>
+        <w:rPr>
+          <w:lang w:val="en-US"/>
+        </w:rPr>
+        <w:t>Dimension 2: The quote characteristic (“open”, “high”, etc.)</w:t>
+      </w:r>
+    </w:p>
+    <w:p>
+      <w:pPr>
+        <w:jc w:val="both"/>
+        <w:rPr>
+          <w:lang w:val="en-US"/>
+        </w:rPr>
+      </w:pPr>
+      <w:r>
+        <w:rPr>
+          <w:lang w:val="en-US"/>
+        </w:rPr>
+        <w:t xml:space="preserve">Let´s encode all quotes from Jul. 2014 for the following stocks: Google, Microsoft, Yahoo and Apple.  We define an </w:t>
+      </w:r>
+      <w:proofErr w:type="spellStart"/>
+      <w:r>
+        <w:rPr>
+          <w:lang w:val="en-US"/>
+        </w:rPr>
+        <w:t>MDArray</w:t>
+      </w:r>
+      <w:proofErr w:type="spellEnd"/>
+      <w:r>
+        <w:rPr>
+          <w:lang w:val="en-US"/>
+        </w:rPr>
+        <w:t xml:space="preserve"> with the following specification:  [22, 4, 6]</w:t>
       </w:r>
       <w:proofErr w:type="gramStart"/>
       <w:r>
         <w:rPr>
           <w:lang w:val="en-US"/>
         </w:rPr>
-        <w:t>edi</w:t>
-      </w:r>
-      <w:r>
-        <w:rPr>
-          <w:lang w:val="en-US"/>
-        </w:rPr>
-        <w:t>table,</w:t>
+        <w:t>.  The</w:t>
       </w:r>
       <w:proofErr w:type="gramEnd"/>
       <w:r>
         <w:rPr>
           <w:lang w:val="en-US"/>
         </w:rPr>
-        <w:t xml:space="preserve"> however, we believe that</w:t>
-      </w:r>
-      <w:r>
-        <w:rPr>
-          <w:lang w:val="en-US"/>
-        </w:rPr>
-        <w:t xml:space="preserve"> allowing access to the backing store will have important implic</w:t>
-      </w:r>
-      <w:r>
-        <w:rPr>
-          <w:lang w:val="en-US"/>
-        </w:rPr>
-        <w:t xml:space="preserve">ations for </w:t>
-      </w:r>
-      <w:r>
-        <w:rPr>
-          <w:lang w:val="en-US"/>
-        </w:rPr>
-        <w:t>performance.  If we have indication that this is not a good thing, then we will</w:t>
+        <w:t xml:space="preserve"> first dimension of size 22 represents the 22 business days of Jul. 2014. The second dimension of size 4 is for each of the four stocks, and dimension 3 of size 6 has the quote attributes “open”, “high”, “low”, “close”, “volume” and “adjusted volume”.</w:t>
+      </w:r>
+    </w:p>
+    <w:p>
+      <w:pPr>
+        <w:jc w:val="both"/>
+        <w:rPr>
+          <w:lang w:val="en-US"/>
+        </w:rPr>
+      </w:pPr>
+      <w:r>
+        <w:rPr>
+          <w:lang w:val="en-US"/>
+        </w:rPr>
+        <w:t xml:space="preserve">Getting the data from Yahoo finance, we have that the opening value of Google stock on 1/Jul/2014 was 578.32. So, we assign </w:t>
+      </w:r>
+      <w:proofErr w:type="gramStart"/>
+      <w:r>
+        <w:rPr>
+          <w:lang w:val="en-US"/>
+        </w:rPr>
+        <w:t>data[</w:t>
+      </w:r>
+      <w:proofErr w:type="gramEnd"/>
+      <w:r>
+        <w:rPr>
+          <w:lang w:val="en-US"/>
+        </w:rPr>
+        <w:t xml:space="preserve">0, 0, 0] = 578,32.  The opening value of Google stock on 2/Jul/2014 was 583.35. So, again we have </w:t>
+      </w:r>
+      <w:proofErr w:type="gramStart"/>
+      <w:r>
+        <w:rPr>
+          <w:lang w:val="en-US"/>
+        </w:rPr>
+        <w:t>data[</w:t>
+      </w:r>
+      <w:proofErr w:type="gramEnd"/>
+      <w:r>
+        <w:rPr>
+          <w:lang w:val="en-US"/>
+        </w:rPr>
+        <w:t>1, 0, 0] = 583.35.</w:t>
+      </w:r>
+    </w:p>
+    <w:p>
+      <w:pPr>
+        <w:jc w:val="both"/>
+        <w:rPr>
+          <w:lang w:val="en-US"/>
+        </w:rPr>
+      </w:pPr>
+      <w:r>
+        <w:rPr>
+          <w:lang w:val="en-US"/>
+        </w:rPr>
+        <w:lastRenderedPageBreak/>
+        <w:t xml:space="preserve">Now, Microsoft “high” stock value on Jul/03/2014 was 44.09, so </w:t>
+      </w:r>
+      <w:proofErr w:type="gramStart"/>
+      <w:r>
+        <w:rPr>
+          <w:lang w:val="en-US"/>
+        </w:rPr>
+        <w:t>data[</w:t>
+      </w:r>
+      <w:proofErr w:type="gramEnd"/>
+      <w:r>
+        <w:rPr>
+          <w:lang w:val="en-US"/>
+        </w:rPr>
+        <w:t>2, 1, 1] = 44.09.</w:t>
+      </w:r>
+    </w:p>
+    <w:p>
+      <w:pPr>
+        <w:jc w:val="both"/>
+        <w:rPr>
+          <w:lang w:val="en-US"/>
+        </w:rPr>
+      </w:pPr>
+      <w:r>
+        <w:rPr>
+          <w:lang w:val="en-US"/>
+        </w:rPr>
+        <w:t>Let´s say that we want the have statistics about the opening price of Google stocks.  We can slice the data array to create a view with only the values of interest:</w:t>
+      </w:r>
+    </w:p>
+    <w:bookmarkStart w:id="15" w:name="_MON_1481372403"/>
+    <w:bookmarkEnd w:id="15"/>
+    <w:p>
+      <w:pPr>
+        <w:jc w:val="both"/>
+        <w:rPr>
+          <w:lang w:val="en-US"/>
+        </w:rPr>
+      </w:pPr>
+      <w:r>
+        <w:rPr>
+          <w:lang w:val="en-US"/>
+        </w:rPr>
+        <w:object w:dxaOrig="8504" w:dyaOrig="509">
+          <v:shape id="_x0000_i1039" type="#_x0000_t75" style="width:425.25pt;height:25.5pt" o:ole="" o:bordertopcolor="this" o:borderleftcolor="this" o:borderbottomcolor="this" o:borderrightcolor="this">
+            <v:imagedata r:id="rId44" o:title=""/>
+            <w10:bordertop type="single" width="4"/>
+            <w10:borderleft type="single" width="4"/>
+            <w10:borderbottom type="single" width="4"/>
+            <w10:borderright type="single" width="4"/>
+          </v:shape>
+          <o:OLEObject Type="Embed" ProgID="Word.OpenDocumentText.12" ShapeID="_x0000_i1039" DrawAspect="Content" ObjectID="_1481373730" r:id="rId45"/>
+        </w:object>
       </w:r>
       <w:r>
         <w:rPr>
@@ -2125,25 +2971,128 @@
         </w:rPr>
         <w:t xml:space="preserve"> </w:t>
       </w:r>
-      <w:r>
-        <w:rPr>
-          <w:lang w:val="en-US"/>
-        </w:rPr>
-        <w:t xml:space="preserve">remove </w:t>
-      </w:r>
-      <w:proofErr w:type="spellStart"/>
-      <w:r>
-        <w:rPr>
-          <w:lang w:val="en-US"/>
-        </w:rPr>
-        <w:t>MDArrays</w:t>
-      </w:r>
-      <w:proofErr w:type="spellEnd"/>
-      <w:r>
-        <w:rPr>
-          <w:lang w:val="en-US"/>
-        </w:rPr>
-        <w:t xml:space="preserve"> ability to change the backing store of a Vector.</w:t>
+    </w:p>
+    <w:p>
+      <w:pPr>
+        <w:jc w:val="both"/>
+        <w:rPr>
+          <w:lang w:val="en-US"/>
+        </w:rPr>
+      </w:pPr>
+      <w:r>
+        <w:rPr>
+          <w:lang w:val="en-US"/>
+        </w:rPr>
+        <w:t>The ‘section’ method gets a section of the original array.  It takes two or three arguments.  The first two arguments are arrays and the third in ‘true’ (when used).  The first array is an array of indexes and the second is an array of sizes.  So, looking at the first dimension, we start at index 0 and get 22 elements (all elements in that dimension</w:t>
+      </w:r>
+      <w:r>
+        <w:rPr>
+          <w:lang w:val="en-US"/>
+        </w:rPr>
+        <w:t>), in this example, all dates on Jul. 2014.  The second dimension gets stock 0 and size 1, i.e., only 1 stock is selected. In this example Google is indexed by 0.  Finally, the third dimension is from index 0 (“open”) and of size 1, i.e., only the open attribute is selected.  Printing sec gives:</w:t>
+      </w:r>
+    </w:p>
+    <w:bookmarkStart w:id="16" w:name="_MON_1481372898"/>
+    <w:bookmarkEnd w:id="16"/>
+    <w:p>
+      <w:pPr>
+        <w:jc w:val="both"/>
+        <w:rPr>
+          <w:lang w:val="en-US"/>
+        </w:rPr>
+      </w:pPr>
+      <w:r>
+        <w:rPr>
+          <w:lang w:val="en-US"/>
+        </w:rPr>
+        <w:object w:dxaOrig="8504" w:dyaOrig="818">
+          <v:shape id="_x0000_i1040" type="#_x0000_t75" style="width:425.25pt;height:41.25pt" o:ole="" o:bordertopcolor="this" o:borderleftcolor="this" o:borderbottomcolor="this" o:borderrightcolor="this">
+            <v:imagedata r:id="rId46" o:title=""/>
+            <w10:bordertop type="single" width="4"/>
+            <w10:borderleft type="single" width="4"/>
+            <w10:borderbottom type="single" width="4"/>
+            <w10:borderright type="single" width="4"/>
+          </v:shape>
+          <o:OLEObject Type="Embed" ProgID="Word.OpenDocumentText.12" ShapeID="_x0000_i1040" DrawAspect="Content" ObjectID="_1481373731" r:id="rId47"/>
+        </w:object>
+      </w:r>
+    </w:p>
+    <w:p>
+      <w:pPr>
+        <w:jc w:val="both"/>
+        <w:rPr>
+          <w:lang w:val="en-US"/>
+        </w:rPr>
+      </w:pPr>
+      <w:r>
+        <w:rPr>
+          <w:lang w:val="en-US"/>
+        </w:rPr>
+        <w:t>Now, let´s convert this to R and call the summary function, by:</w:t>
+      </w:r>
+    </w:p>
+    <w:bookmarkStart w:id="17" w:name="_MON_1481372951"/>
+    <w:bookmarkEnd w:id="17"/>
+    <w:p>
+      <w:pPr>
+        <w:jc w:val="both"/>
+        <w:rPr>
+          <w:lang w:val="en-US"/>
+        </w:rPr>
+      </w:pPr>
+      <w:r>
+        <w:rPr>
+          <w:lang w:val="en-US"/>
+        </w:rPr>
+        <w:object w:dxaOrig="8504" w:dyaOrig="509">
+          <v:shape id="_x0000_i1042" type="#_x0000_t75" style="width:425.25pt;height:25.5pt" o:ole="">
+            <v:imagedata r:id="rId48" o:title=""/>
+            <w10:bordertop type="single" width="4"/>
+            <w10:borderleft type="single" width="4"/>
+            <w10:borderbottom type="single" width="4"/>
+            <w10:borderright type="single" width="4"/>
+          </v:shape>
+          <o:OLEObject Type="Embed" ProgID="Word.OpenDocumentText.12" ShapeID="_x0000_i1042" DrawAspect="Content" ObjectID="_1481373732" r:id="rId49"/>
+        </w:object>
+      </w:r>
+    </w:p>
+    <w:p>
+      <w:pPr>
+        <w:jc w:val="both"/>
+        <w:rPr>
+          <w:lang w:val="en-US"/>
+        </w:rPr>
+      </w:pPr>
+      <w:r>
+        <w:rPr>
+          <w:lang w:val="en-US"/>
+        </w:rPr>
+        <w:t>The result is:</w:t>
+      </w:r>
+    </w:p>
+    <w:bookmarkStart w:id="18" w:name="_MON_1481373010"/>
+    <w:bookmarkEnd w:id="18"/>
+    <w:p>
+      <w:pPr>
+        <w:jc w:val="both"/>
+        <w:rPr>
+          <w:lang w:val="en-US"/>
+        </w:rPr>
+      </w:pPr>
+      <w:r>
+        <w:rPr>
+          <w:lang w:val="en-US"/>
+        </w:rPr>
+        <w:object w:dxaOrig="8504" w:dyaOrig="618">
+          <v:shape id="_x0000_i1041" type="#_x0000_t75" style="width:425.25pt;height:30.75pt" o:ole="" o:bordertopcolor="this" o:borderleftcolor="this" o:borderbottomcolor="this" o:borderrightcolor="this">
+            <v:imagedata r:id="rId50" o:title=""/>
+            <w10:bordertop type="single" width="4"/>
+            <w10:borderleft type="single" width="4"/>
+            <w10:borderbottom type="single" width="4"/>
+            <w10:borderright type="single" width="4"/>
+          </v:shape>
+          <o:OLEObject Type="Embed" ProgID="Word.OpenDocumentText.12" ShapeID="_x0000_i1041" DrawAspect="Content" ObjectID="_1481373733" r:id="rId51"/>
+        </w:object>
       </w:r>
     </w:p>
     <w:p>
@@ -2190,7 +3139,6 @@
         <w:rPr>
           <w:lang w:val="en-US"/>
         </w:rPr>
-        <w:lastRenderedPageBreak/>
         <w:t>Allows access to R scripts from inside Ruby scripts;</w:t>
       </w:r>
     </w:p>
@@ -2431,6 +3379,7 @@
           <w:szCs w:val="28"/>
           <w:lang w:val="en-US"/>
         </w:rPr>
+        <w:lastRenderedPageBreak/>
         <w:t>SciCom</w:t>
       </w:r>
       <w:proofErr w:type="spellEnd"/>
@@ -2456,7 +3405,7 @@
           <w:lang w:val="en-US"/>
         </w:rPr>
       </w:pPr>
-      <w:hyperlink r:id="rId38" w:history="1">
+      <w:hyperlink r:id="rId52" w:history="1">
         <w:r>
           <w:rPr>
             <w:rStyle w:val="Hyperlink"/>
@@ -2484,7 +3433,7 @@
           <w:lang w:val="en-US"/>
         </w:rPr>
       </w:pPr>
-      <w:hyperlink r:id="rId39" w:history="1">
+      <w:hyperlink r:id="rId53" w:history="1">
         <w:r>
           <w:rPr>
             <w:rStyle w:val="Hyperlink"/>
@@ -3633,7 +4582,6 @@
           <w:szCs w:val="20"/>
           <w:lang w:val="en-US"/>
         </w:rPr>
-        <w:lastRenderedPageBreak/>
         <w:t xml:space="preserve"># </w:t>
       </w:r>
       <w:proofErr w:type="gramStart"/>
@@ -3705,14 +4653,16 @@
           <w:color w:val="222222"/>
           <w:sz w:val="20"/>
           <w:szCs w:val="20"/>
-        </w:rPr>
-      </w:pPr>
-      <w:r>
-        <w:rPr>
-          <w:rFonts w:ascii="Arial" w:eastAsia="Times New Roman" w:hAnsi="Arial" w:cs="Arial"/>
-          <w:color w:val="222222"/>
-          <w:sz w:val="20"/>
-          <w:szCs w:val="20"/>
+          <w:lang w:val="en-US"/>
+        </w:rPr>
+      </w:pPr>
+      <w:r>
+        <w:rPr>
+          <w:rFonts w:ascii="Arial" w:eastAsia="Times New Roman" w:hAnsi="Arial" w:cs="Arial"/>
+          <w:color w:val="222222"/>
+          <w:sz w:val="20"/>
+          <w:szCs w:val="20"/>
+          <w:lang w:val="en-US"/>
         </w:rPr>
         <w:t xml:space="preserve">&gt; </w:t>
       </w:r>
@@ -3724,8 +4674,20 @@
           <w:color w:val="222222"/>
           <w:sz w:val="20"/>
           <w:szCs w:val="20"/>
-        </w:rPr>
-        <w:t>R.</w:t>
+          <w:lang w:val="en-US"/>
+        </w:rPr>
+        <w:t>R.eval</w:t>
+      </w:r>
+      <w:proofErr w:type="spellEnd"/>
+      <w:r>
+        <w:rPr>
+          <w:rFonts w:ascii="Arial" w:eastAsia="Times New Roman" w:hAnsi="Arial" w:cs="Arial"/>
+          <w:color w:val="222222"/>
+          <w:sz w:val="20"/>
+          <w:szCs w:val="20"/>
+          <w:lang w:val="en-US"/>
+        </w:rPr>
+        <w:t>(</w:t>
       </w:r>
       <w:proofErr w:type="gramEnd"/>
       <w:r>
@@ -3734,18 +4696,9 @@
           <w:color w:val="222222"/>
           <w:sz w:val="20"/>
           <w:szCs w:val="20"/>
-        </w:rPr>
-        <w:t>eval</w:t>
-      </w:r>
-      <w:proofErr w:type="spellEnd"/>
-      <w:r>
-        <w:rPr>
-          <w:rFonts w:ascii="Arial" w:eastAsia="Times New Roman" w:hAnsi="Arial" w:cs="Arial"/>
-          <w:color w:val="222222"/>
-          <w:sz w:val="20"/>
-          <w:szCs w:val="20"/>
-        </w:rPr>
-        <w:t>("c(sc_1234, 4, 5)")</w:t>
+          <w:lang w:val="en-US"/>
+        </w:rPr>
+        <w:t>"c(sc_1234, 4, 5)")</w:t>
       </w:r>
     </w:p>
     <w:p>
@@ -3758,6 +4711,7 @@
           <w:color w:val="222222"/>
           <w:sz w:val="20"/>
           <w:szCs w:val="20"/>
+          <w:lang w:val="en-US"/>
         </w:rPr>
       </w:pPr>
     </w:p>
@@ -4210,6 +5164,7 @@
           <w:szCs w:val="20"/>
           <w:lang w:val="en-US"/>
         </w:rPr>
+        <w:lastRenderedPageBreak/>
         <w:t>Then again we call '</w:t>
       </w:r>
       <w:proofErr w:type="spellStart"/>
@@ -5150,7 +6105,7 @@
       </w:r>
     </w:p>
     <w:sectPr>
-      <w:footerReference w:type="default" r:id="rId40"/>
+      <w:footerReference w:type="default" r:id="rId54"/>
       <w:pgSz w:w="11906" w:h="16838"/>
       <w:pgMar w:top="1417" w:right="1701" w:bottom="1417" w:left="1701" w:header="708" w:footer="708" w:gutter="0"/>
       <w:cols w:space="708"/>
@@ -5247,7 +6202,7 @@
         <w:rFonts w:asciiTheme="majorHAnsi" w:eastAsiaTheme="majorEastAsia" w:hAnsiTheme="majorHAnsi" w:cstheme="majorBidi"/>
         <w:noProof/>
       </w:rPr>
-      <w:t>6</w:t>
+      <w:t>1</w:t>
     </w:r>
     <w:r>
       <w:rPr>
@@ -5292,9 +6247,9 @@
 <file path=word/numbering.xml><?xml version="1.0" encoding="utf-8"?>
 <w:numbering xmlns:wpc="http://schemas.microsoft.com/office/word/2010/wordprocessingCanvas" xmlns:mc="http://schemas.openxmlformats.org/markup-compatibility/2006" xmlns:o="urn:schemas-microsoft-com:office:office" xmlns:r="http://schemas.openxmlformats.org/officeDocument/2006/relationships" xmlns:m="http://schemas.openxmlformats.org/officeDocument/2006/math" xmlns:v="urn:schemas-microsoft-com:vml" xmlns:wp14="http://schemas.microsoft.com/office/word/2010/wordprocessingDrawing" xmlns:wp="http://schemas.openxmlformats.org/drawingml/2006/wordprocessingDrawing" xmlns:w10="urn:schemas-microsoft-com:office:word" xmlns:w="http://schemas.openxmlformats.org/wordprocessingml/2006/main" xmlns:w14="http://schemas.microsoft.com/office/word/2010/wordml" xmlns:wpg="http://schemas.microsoft.com/office/word/2010/wordprocessingGroup" xmlns:wpi="http://schemas.microsoft.com/office/word/2010/wordprocessingInk" xmlns:wne="http://schemas.microsoft.com/office/word/2006/wordml" xmlns:wps="http://schemas.microsoft.com/office/word/2010/wordprocessingShape" mc:Ignorable="w14 wp14">
   <w:abstractNum w:abstractNumId="0">
-    <w:nsid w:val="3D6F1B44"/>
+    <w:nsid w:val="2FD25414"/>
     <w:multiLevelType w:val="hybridMultilevel"/>
-    <w:tmpl w:val="6C68569C"/>
+    <w:tmpl w:val="B91027F4"/>
     <w:lvl w:ilvl="0" w:tplc="04160001">
       <w:start w:val="1"/>
       <w:numFmt w:val="bullet"/>
@@ -5405,9 +6360,9 @@
     </w:lvl>
   </w:abstractNum>
   <w:abstractNum w:abstractNumId="1">
-    <w:nsid w:val="6512400F"/>
+    <w:nsid w:val="3D6F1B44"/>
     <w:multiLevelType w:val="hybridMultilevel"/>
-    <w:tmpl w:val="82A09EC8"/>
+    <w:tmpl w:val="6C68569C"/>
     <w:lvl w:ilvl="0" w:tplc="04160001">
       <w:start w:val="1"/>
       <w:numFmt w:val="bullet"/>
@@ -5518,9 +6473,9 @@
     </w:lvl>
   </w:abstractNum>
   <w:abstractNum w:abstractNumId="2">
-    <w:nsid w:val="6CB41502"/>
+    <w:nsid w:val="6512400F"/>
     <w:multiLevelType w:val="hybridMultilevel"/>
-    <w:tmpl w:val="2B76AB08"/>
+    <w:tmpl w:val="82A09EC8"/>
     <w:lvl w:ilvl="0" w:tplc="04160001">
       <w:start w:val="1"/>
       <w:numFmt w:val="bullet"/>
@@ -5631,9 +6586,9 @@
     </w:lvl>
   </w:abstractNum>
   <w:abstractNum w:abstractNumId="3">
-    <w:nsid w:val="73E44AB4"/>
+    <w:nsid w:val="6CB41502"/>
     <w:multiLevelType w:val="hybridMultilevel"/>
-    <w:tmpl w:val="2B386070"/>
+    <w:tmpl w:val="2B76AB08"/>
     <w:lvl w:ilvl="0" w:tplc="04160001">
       <w:start w:val="1"/>
       <w:numFmt w:val="bullet"/>
@@ -5744,9 +6699,9 @@
     </w:lvl>
   </w:abstractNum>
   <w:abstractNum w:abstractNumId="4">
-    <w:nsid w:val="787F7D35"/>
+    <w:nsid w:val="73E44AB4"/>
     <w:multiLevelType w:val="hybridMultilevel"/>
-    <w:tmpl w:val="3B1877CC"/>
+    <w:tmpl w:val="2B386070"/>
     <w:lvl w:ilvl="0" w:tplc="04160001">
       <w:start w:val="1"/>
       <w:numFmt w:val="bullet"/>
@@ -5856,20 +6811,252 @@
       </w:rPr>
     </w:lvl>
   </w:abstractNum>
+  <w:abstractNum w:abstractNumId="5">
+    <w:nsid w:val="787F7D35"/>
+    <w:multiLevelType w:val="hybridMultilevel"/>
+    <w:tmpl w:val="3B1877CC"/>
+    <w:lvl w:ilvl="0" w:tplc="04160001">
+      <w:start w:val="1"/>
+      <w:numFmt w:val="bullet"/>
+      <w:lvlText w:val=""/>
+      <w:lvlJc w:val="left"/>
+      <w:pPr>
+        <w:ind w:left="720" w:hanging="360"/>
+      </w:pPr>
+      <w:rPr>
+        <w:rFonts w:ascii="Symbol" w:hAnsi="Symbol" w:hint="default"/>
+      </w:rPr>
+    </w:lvl>
+    <w:lvl w:ilvl="1" w:tplc="04160003" w:tentative="1">
+      <w:start w:val="1"/>
+      <w:numFmt w:val="bullet"/>
+      <w:lvlText w:val="o"/>
+      <w:lvlJc w:val="left"/>
+      <w:pPr>
+        <w:ind w:left="1440" w:hanging="360"/>
+      </w:pPr>
+      <w:rPr>
+        <w:rFonts w:ascii="Courier New" w:hAnsi="Courier New" w:cs="Courier New" w:hint="default"/>
+      </w:rPr>
+    </w:lvl>
+    <w:lvl w:ilvl="2" w:tplc="04160005" w:tentative="1">
+      <w:start w:val="1"/>
+      <w:numFmt w:val="bullet"/>
+      <w:lvlText w:val=""/>
+      <w:lvlJc w:val="left"/>
+      <w:pPr>
+        <w:ind w:left="2160" w:hanging="360"/>
+      </w:pPr>
+      <w:rPr>
+        <w:rFonts w:ascii="Wingdings" w:hAnsi="Wingdings" w:hint="default"/>
+      </w:rPr>
+    </w:lvl>
+    <w:lvl w:ilvl="3" w:tplc="04160001" w:tentative="1">
+      <w:start w:val="1"/>
+      <w:numFmt w:val="bullet"/>
+      <w:lvlText w:val=""/>
+      <w:lvlJc w:val="left"/>
+      <w:pPr>
+        <w:ind w:left="2880" w:hanging="360"/>
+      </w:pPr>
+      <w:rPr>
+        <w:rFonts w:ascii="Symbol" w:hAnsi="Symbol" w:hint="default"/>
+      </w:rPr>
+    </w:lvl>
+    <w:lvl w:ilvl="4" w:tplc="04160003" w:tentative="1">
+      <w:start w:val="1"/>
+      <w:numFmt w:val="bullet"/>
+      <w:lvlText w:val="o"/>
+      <w:lvlJc w:val="left"/>
+      <w:pPr>
+        <w:ind w:left="3600" w:hanging="360"/>
+      </w:pPr>
+      <w:rPr>
+        <w:rFonts w:ascii="Courier New" w:hAnsi="Courier New" w:cs="Courier New" w:hint="default"/>
+      </w:rPr>
+    </w:lvl>
+    <w:lvl w:ilvl="5" w:tplc="04160005" w:tentative="1">
+      <w:start w:val="1"/>
+      <w:numFmt w:val="bullet"/>
+      <w:lvlText w:val=""/>
+      <w:lvlJc w:val="left"/>
+      <w:pPr>
+        <w:ind w:left="4320" w:hanging="360"/>
+      </w:pPr>
+      <w:rPr>
+        <w:rFonts w:ascii="Wingdings" w:hAnsi="Wingdings" w:hint="default"/>
+      </w:rPr>
+    </w:lvl>
+    <w:lvl w:ilvl="6" w:tplc="04160001" w:tentative="1">
+      <w:start w:val="1"/>
+      <w:numFmt w:val="bullet"/>
+      <w:lvlText w:val=""/>
+      <w:lvlJc w:val="left"/>
+      <w:pPr>
+        <w:ind w:left="5040" w:hanging="360"/>
+      </w:pPr>
+      <w:rPr>
+        <w:rFonts w:ascii="Symbol" w:hAnsi="Symbol" w:hint="default"/>
+      </w:rPr>
+    </w:lvl>
+    <w:lvl w:ilvl="7" w:tplc="04160003" w:tentative="1">
+      <w:start w:val="1"/>
+      <w:numFmt w:val="bullet"/>
+      <w:lvlText w:val="o"/>
+      <w:lvlJc w:val="left"/>
+      <w:pPr>
+        <w:ind w:left="5760" w:hanging="360"/>
+      </w:pPr>
+      <w:rPr>
+        <w:rFonts w:ascii="Courier New" w:hAnsi="Courier New" w:cs="Courier New" w:hint="default"/>
+      </w:rPr>
+    </w:lvl>
+    <w:lvl w:ilvl="8" w:tplc="04160005" w:tentative="1">
+      <w:start w:val="1"/>
+      <w:numFmt w:val="bullet"/>
+      <w:lvlText w:val=""/>
+      <w:lvlJc w:val="left"/>
+      <w:pPr>
+        <w:ind w:left="6480" w:hanging="360"/>
+      </w:pPr>
+      <w:rPr>
+        <w:rFonts w:ascii="Wingdings" w:hAnsi="Wingdings" w:hint="default"/>
+      </w:rPr>
+    </w:lvl>
+  </w:abstractNum>
+  <w:abstractNum w:abstractNumId="6">
+    <w:nsid w:val="7D8415BB"/>
+    <w:multiLevelType w:val="hybridMultilevel"/>
+    <w:tmpl w:val="9D38EEF2"/>
+    <w:lvl w:ilvl="0" w:tplc="04160001">
+      <w:start w:val="1"/>
+      <w:numFmt w:val="bullet"/>
+      <w:lvlText w:val=""/>
+      <w:lvlJc w:val="left"/>
+      <w:pPr>
+        <w:ind w:left="720" w:hanging="360"/>
+      </w:pPr>
+      <w:rPr>
+        <w:rFonts w:ascii="Symbol" w:hAnsi="Symbol" w:hint="default"/>
+      </w:rPr>
+    </w:lvl>
+    <w:lvl w:ilvl="1" w:tplc="04160003" w:tentative="1">
+      <w:start w:val="1"/>
+      <w:numFmt w:val="bullet"/>
+      <w:lvlText w:val="o"/>
+      <w:lvlJc w:val="left"/>
+      <w:pPr>
+        <w:ind w:left="1440" w:hanging="360"/>
+      </w:pPr>
+      <w:rPr>
+        <w:rFonts w:ascii="Courier New" w:hAnsi="Courier New" w:cs="Courier New" w:hint="default"/>
+      </w:rPr>
+    </w:lvl>
+    <w:lvl w:ilvl="2" w:tplc="04160005" w:tentative="1">
+      <w:start w:val="1"/>
+      <w:numFmt w:val="bullet"/>
+      <w:lvlText w:val=""/>
+      <w:lvlJc w:val="left"/>
+      <w:pPr>
+        <w:ind w:left="2160" w:hanging="360"/>
+      </w:pPr>
+      <w:rPr>
+        <w:rFonts w:ascii="Wingdings" w:hAnsi="Wingdings" w:hint="default"/>
+      </w:rPr>
+    </w:lvl>
+    <w:lvl w:ilvl="3" w:tplc="04160001" w:tentative="1">
+      <w:start w:val="1"/>
+      <w:numFmt w:val="bullet"/>
+      <w:lvlText w:val=""/>
+      <w:lvlJc w:val="left"/>
+      <w:pPr>
+        <w:ind w:left="2880" w:hanging="360"/>
+      </w:pPr>
+      <w:rPr>
+        <w:rFonts w:ascii="Symbol" w:hAnsi="Symbol" w:hint="default"/>
+      </w:rPr>
+    </w:lvl>
+    <w:lvl w:ilvl="4" w:tplc="04160003" w:tentative="1">
+      <w:start w:val="1"/>
+      <w:numFmt w:val="bullet"/>
+      <w:lvlText w:val="o"/>
+      <w:lvlJc w:val="left"/>
+      <w:pPr>
+        <w:ind w:left="3600" w:hanging="360"/>
+      </w:pPr>
+      <w:rPr>
+        <w:rFonts w:ascii="Courier New" w:hAnsi="Courier New" w:cs="Courier New" w:hint="default"/>
+      </w:rPr>
+    </w:lvl>
+    <w:lvl w:ilvl="5" w:tplc="04160005" w:tentative="1">
+      <w:start w:val="1"/>
+      <w:numFmt w:val="bullet"/>
+      <w:lvlText w:val=""/>
+      <w:lvlJc w:val="left"/>
+      <w:pPr>
+        <w:ind w:left="4320" w:hanging="360"/>
+      </w:pPr>
+      <w:rPr>
+        <w:rFonts w:ascii="Wingdings" w:hAnsi="Wingdings" w:hint="default"/>
+      </w:rPr>
+    </w:lvl>
+    <w:lvl w:ilvl="6" w:tplc="04160001" w:tentative="1">
+      <w:start w:val="1"/>
+      <w:numFmt w:val="bullet"/>
+      <w:lvlText w:val=""/>
+      <w:lvlJc w:val="left"/>
+      <w:pPr>
+        <w:ind w:left="5040" w:hanging="360"/>
+      </w:pPr>
+      <w:rPr>
+        <w:rFonts w:ascii="Symbol" w:hAnsi="Symbol" w:hint="default"/>
+      </w:rPr>
+    </w:lvl>
+    <w:lvl w:ilvl="7" w:tplc="04160003" w:tentative="1">
+      <w:start w:val="1"/>
+      <w:numFmt w:val="bullet"/>
+      <w:lvlText w:val="o"/>
+      <w:lvlJc w:val="left"/>
+      <w:pPr>
+        <w:ind w:left="5760" w:hanging="360"/>
+      </w:pPr>
+      <w:rPr>
+        <w:rFonts w:ascii="Courier New" w:hAnsi="Courier New" w:cs="Courier New" w:hint="default"/>
+      </w:rPr>
+    </w:lvl>
+    <w:lvl w:ilvl="8" w:tplc="04160005" w:tentative="1">
+      <w:start w:val="1"/>
+      <w:numFmt w:val="bullet"/>
+      <w:lvlText w:val=""/>
+      <w:lvlJc w:val="left"/>
+      <w:pPr>
+        <w:ind w:left="6480" w:hanging="360"/>
+      </w:pPr>
+      <w:rPr>
+        <w:rFonts w:ascii="Wingdings" w:hAnsi="Wingdings" w:hint="default"/>
+      </w:rPr>
+    </w:lvl>
+  </w:abstractNum>
   <w:num w:numId="1">
+    <w:abstractNumId w:val="1"/>
+  </w:num>
+  <w:num w:numId="2">
+    <w:abstractNumId w:val="4"/>
+  </w:num>
+  <w:num w:numId="3">
+    <w:abstractNumId w:val="5"/>
+  </w:num>
+  <w:num w:numId="4">
+    <w:abstractNumId w:val="2"/>
+  </w:num>
+  <w:num w:numId="5">
+    <w:abstractNumId w:val="3"/>
+  </w:num>
+  <w:num w:numId="6">
     <w:abstractNumId w:val="0"/>
   </w:num>
-  <w:num w:numId="2">
-    <w:abstractNumId w:val="3"/>
-  </w:num>
-  <w:num w:numId="3">
-    <w:abstractNumId w:val="4"/>
-  </w:num>
-  <w:num w:numId="4">
-    <w:abstractNumId w:val="1"/>
-  </w:num>
-  <w:num w:numId="5">
-    <w:abstractNumId w:val="2"/>
+  <w:num w:numId="7">
+    <w:abstractNumId w:val="6"/>
   </w:num>
 </w:numbering>
 </file>
@@ -6776,7 +7963,7 @@
 </file>
 
 <file path=customXml/itemProps1.xml><?xml version="1.0" encoding="utf-8"?>
-<ds:datastoreItem xmlns:ds="http://schemas.openxmlformats.org/officeDocument/2006/customXml" ds:itemID="{C08A88B5-209F-4D52-9F28-BF56C12B4649}">
+<ds:datastoreItem xmlns:ds="http://schemas.openxmlformats.org/officeDocument/2006/customXml" ds:itemID="{E9674EB3-7D8B-4536-9A3A-CD3A460E9DE5}">
   <ds:schemaRefs>
     <ds:schemaRef ds:uri="http://schemas.openxmlformats.org/officeDocument/2006/bibliography"/>
   </ds:schemaRefs>

</xml_diff>